<commit_message>
InputData: temp values for quicker testing Other files: Necessary fixes, some temporary, to make the code run without errors, using the child model.
</commit_message>
<xml_diff>
--- a/Information/Guide for Treatment Planning.docx
+++ b/Information/Guide for Treatment Planning.docx
@@ -1132,7 +1132,14 @@
                 <w:rStyle w:val="Hyperlnk"/>
                 <w:noProof/>
               </w:rPr>
-              <w:t>Goal Functions</w:t>
+              <w:t>Objective function</w:t>
+            </w:r>
+            <w:r>
+              <w:rPr>
+                <w:rStyle w:val="Hyperlnk"/>
+                <w:noProof/>
+              </w:rPr>
+              <w:t>s</w:t>
             </w:r>
             <w:r>
               <w:rPr>
@@ -1923,7 +1930,23 @@
     </w:p>
     <w:p>
       <w:r>
-        <w:t>After a model has been created in the program CST and E-fields have been generated and exported to .mat format using matlab (one field per antenna), a</w:t>
+        <w:t xml:space="preserve">After a model has been created in the program CST and E-fields have been generated and exported </w:t>
+      </w:r>
+      <w:proofErr w:type="gramStart"/>
+      <w:r>
+        <w:t>to .mat</w:t>
+      </w:r>
+      <w:proofErr w:type="gramEnd"/>
+      <w:r>
+        <w:t xml:space="preserve"> format using </w:t>
+      </w:r>
+      <w:proofErr w:type="spellStart"/>
+      <w:r>
+        <w:t>matlab</w:t>
+      </w:r>
+      <w:proofErr w:type="spellEnd"/>
+      <w:r>
+        <w:t xml:space="preserve"> (one field per antenna), a</w:t>
       </w:r>
       <w:r>
         <w:t xml:space="preserve"> treatment plan is </w:t>
@@ -2016,8 +2039,13 @@
         </w:numPr>
       </w:pPr>
       <w:r>
-        <w:t>Creates many different files that need to be moved to FEniCS</w:t>
-      </w:r>
+        <w:t xml:space="preserve">Creates many different files that need to be moved to </w:t>
+      </w:r>
+      <w:proofErr w:type="spellStart"/>
+      <w:r>
+        <w:t>FEniCS</w:t>
+      </w:r>
+      <w:proofErr w:type="spellEnd"/>
     </w:p>
     <w:p>
       <w:pPr>
@@ -2028,8 +2056,13 @@
         </w:numPr>
       </w:pPr>
       <w:r>
-        <w:t>Temperature conversion – in FEniCS</w:t>
-      </w:r>
+        <w:t xml:space="preserve">Temperature conversion – in </w:t>
+      </w:r>
+      <w:proofErr w:type="spellStart"/>
+      <w:r>
+        <w:t>FEniCS</w:t>
+      </w:r>
+      <w:proofErr w:type="spellEnd"/>
     </w:p>
     <w:p>
       <w:pPr>
@@ -2076,8 +2109,13 @@
         </w:numPr>
       </w:pPr>
       <w:r>
-        <w:t>Input temperature.h5 file and scaledAmplitudes.txt from FEniCS</w:t>
-      </w:r>
+        <w:t xml:space="preserve">Input temperature.h5 file and scaledAmplitudes.txt from </w:t>
+      </w:r>
+      <w:proofErr w:type="spellStart"/>
+      <w:r>
+        <w:t>FEniCS</w:t>
+      </w:r>
+      <w:proofErr w:type="spellEnd"/>
     </w:p>
     <w:p>
       <w:pPr>
@@ -2093,7 +2131,15 @@
     </w:p>
     <w:p>
       <w:r>
-        <w:t xml:space="preserve">Main is a matlab-file that performs all operations. Use this for an overview of the optimization process. </w:t>
+        <w:t xml:space="preserve">Main is a </w:t>
+      </w:r>
+      <w:proofErr w:type="spellStart"/>
+      <w:r>
+        <w:t>matlab</w:t>
+      </w:r>
+      <w:proofErr w:type="spellEnd"/>
+      <w:r>
+        <w:t xml:space="preserve">-file that performs all operations. Use this for an overview of the optimization process. </w:t>
       </w:r>
       <w:r>
         <w:t xml:space="preserve">Most inputs find themselves in the folder system, the rest are to be input in the </w:t>
@@ -2141,8 +2187,13 @@
           <w:numId w:val="1"/>
         </w:numPr>
       </w:pPr>
-      <w:r>
-        <w:t>Matlab (R2017a)</w:t>
+      <w:proofErr w:type="spellStart"/>
+      <w:r>
+        <w:t>Matlab</w:t>
+      </w:r>
+      <w:proofErr w:type="spellEnd"/>
+      <w:r>
+        <w:t xml:space="preserve"> (R2017a)</w:t>
       </w:r>
     </w:p>
     <w:p>
@@ -2153,8 +2204,13 @@
           <w:numId w:val="1"/>
         </w:numPr>
       </w:pPr>
-      <w:r>
-        <w:t xml:space="preserve">Matlab add-on: MinGW64 (GGC version 4.9.2 by </w:t>
+      <w:proofErr w:type="spellStart"/>
+      <w:r>
+        <w:t>Matlab</w:t>
+      </w:r>
+      <w:proofErr w:type="spellEnd"/>
+      <w:r>
+        <w:t xml:space="preserve"> add-on: MinGW64 (GGC version 4.9.2 by </w:t>
       </w:r>
       <w:r>
         <w:t>MathWorks Supported Compilers Team</w:t>
@@ -2171,8 +2227,21 @@
           <w:numId w:val="1"/>
         </w:numPr>
       </w:pPr>
-      <w:r>
-        <w:t>Matlab add-on: Myslicer (version 1.1 by Anders Brun)</w:t>
+      <w:proofErr w:type="spellStart"/>
+      <w:r>
+        <w:t>Matlab</w:t>
+      </w:r>
+      <w:proofErr w:type="spellEnd"/>
+      <w:r>
+        <w:t xml:space="preserve"> add-on: </w:t>
+      </w:r>
+      <w:proofErr w:type="spellStart"/>
+      <w:r>
+        <w:t>Myslicer</w:t>
+      </w:r>
+      <w:proofErr w:type="spellEnd"/>
+      <w:r>
+        <w:t xml:space="preserve"> (version 1.1 by Anders Brun)</w:t>
       </w:r>
     </w:p>
     <w:p>
@@ -2234,11 +2303,16 @@
           <w:numId w:val="1"/>
         </w:numPr>
       </w:pPr>
+      <w:proofErr w:type="spellStart"/>
       <w:r>
         <w:t>V</w:t>
       </w:r>
       <w:r>
-        <w:t xml:space="preserve">irtualbox </w:t>
+        <w:t>irtualbox</w:t>
+      </w:r>
+      <w:proofErr w:type="spellEnd"/>
+      <w:r>
+        <w:t xml:space="preserve"> </w:t>
       </w:r>
       <w:r>
         <w:t>(</w:t>
@@ -2272,8 +2346,13 @@
           <w:numId w:val="1"/>
         </w:numPr>
       </w:pPr>
-      <w:r>
-        <w:t>Virtualbox: Ubuntu (give at least 15 MB space)</w:t>
+      <w:proofErr w:type="spellStart"/>
+      <w:r>
+        <w:t>Virtualbox</w:t>
+      </w:r>
+      <w:proofErr w:type="spellEnd"/>
+      <w:r>
+        <w:t>: Ubuntu (give at least 15 MB space)</w:t>
       </w:r>
       <w:r>
         <w:br/>
@@ -2299,8 +2378,13 @@
         </w:numPr>
       </w:pPr>
       <w:r>
-        <w:t>Ubuntu: FEniCS</w:t>
-      </w:r>
+        <w:t xml:space="preserve">Ubuntu: </w:t>
+      </w:r>
+      <w:proofErr w:type="spellStart"/>
+      <w:r>
+        <w:t>FEniCS</w:t>
+      </w:r>
+      <w:proofErr w:type="spellEnd"/>
     </w:p>
     <w:p>
       <w:pPr>
@@ -2316,14 +2400,46 @@
       </w:pPr>
       <w:r>
         <w:tab/>
-        <w:t>sudo add-apt-repository ppa:fenics-packages/fenics</w:t>
-      </w:r>
+      </w:r>
+      <w:proofErr w:type="spellStart"/>
+      <w:r>
+        <w:t>sudo</w:t>
+      </w:r>
+      <w:proofErr w:type="spellEnd"/>
+      <w:r>
+        <w:t xml:space="preserve"> add-apt-repository </w:t>
+      </w:r>
+      <w:proofErr w:type="spellStart"/>
+      <w:proofErr w:type="gramStart"/>
+      <w:r>
+        <w:t>ppa:fenics</w:t>
+      </w:r>
+      <w:proofErr w:type="gramEnd"/>
+      <w:r>
+        <w:t>-packages</w:t>
+      </w:r>
+      <w:proofErr w:type="spellEnd"/>
+      <w:r>
+        <w:t>/</w:t>
+      </w:r>
+      <w:proofErr w:type="spellStart"/>
+      <w:r>
+        <w:t>fenics</w:t>
+      </w:r>
+      <w:proofErr w:type="spellEnd"/>
       <w:r>
         <w:br/>
       </w:r>
       <w:r>
         <w:tab/>
-        <w:t>sudo apt-get update</w:t>
+      </w:r>
+      <w:proofErr w:type="spellStart"/>
+      <w:r>
+        <w:t>sudo</w:t>
+      </w:r>
+      <w:proofErr w:type="spellEnd"/>
+      <w:r>
+        <w:t xml:space="preserve"> apt-get update</w:t>
       </w:r>
       <w:r>
         <w:br/>
@@ -2331,14 +2447,41 @@
       <w:r>
         <w:lastRenderedPageBreak/>
         <w:tab/>
-        <w:t>sudo apt-get install --no-install-recommends fenics</w:t>
-      </w:r>
+      </w:r>
+      <w:proofErr w:type="spellStart"/>
+      <w:r>
+        <w:t>sudo</w:t>
+      </w:r>
+      <w:proofErr w:type="spellEnd"/>
+      <w:r>
+        <w:t xml:space="preserve"> apt-get install --no-install-recommends </w:t>
+      </w:r>
+      <w:proofErr w:type="spellStart"/>
+      <w:r>
+        <w:t>fenics</w:t>
+      </w:r>
+      <w:proofErr w:type="spellEnd"/>
       <w:r>
         <w:br/>
       </w:r>
       <w:r>
         <w:tab/>
-        <w:t>sudo apt-get dist-upgrade</w:t>
+      </w:r>
+      <w:proofErr w:type="spellStart"/>
+      <w:r>
+        <w:t>sudo</w:t>
+      </w:r>
+      <w:proofErr w:type="spellEnd"/>
+      <w:r>
+        <w:t xml:space="preserve"> apt-get </w:t>
+      </w:r>
+      <w:proofErr w:type="spellStart"/>
+      <w:r>
+        <w:t>dist</w:t>
+      </w:r>
+      <w:proofErr w:type="spellEnd"/>
+      <w:r>
+        <w:t>-upgrade</w:t>
       </w:r>
     </w:p>
     <w:p>
@@ -2371,8 +2514,21 @@
           <w:numId w:val="1"/>
         </w:numPr>
       </w:pPr>
-      <w:r>
-        <w:t>Dolfin (Dolfin 2017.1.0) should come with Anaconda</w:t>
+      <w:proofErr w:type="spellStart"/>
+      <w:r>
+        <w:t>Dolfin</w:t>
+      </w:r>
+      <w:proofErr w:type="spellEnd"/>
+      <w:r>
+        <w:t xml:space="preserve"> (</w:t>
+      </w:r>
+      <w:proofErr w:type="spellStart"/>
+      <w:r>
+        <w:t>Dolfin</w:t>
+      </w:r>
+      <w:proofErr w:type="spellEnd"/>
+      <w:r>
+        <w:t xml:space="preserve"> 2017.1.0) should come with Anaconda</w:t>
       </w:r>
     </w:p>
     <w:p>
@@ -2396,11 +2552,24 @@
         </w:numPr>
       </w:pPr>
       <w:r>
-        <w:t>Anaconda Navigator: FEniCS</w:t>
-      </w:r>
+        <w:t xml:space="preserve">Anaconda Navigator: </w:t>
+      </w:r>
+      <w:proofErr w:type="spellStart"/>
+      <w:r>
+        <w:t>FEniCS</w:t>
+      </w:r>
+      <w:proofErr w:type="spellEnd"/>
       <w:r>
         <w:br/>
-        <w:t>To activate FEniCS type following commands in normal mac terminal</w:t>
+        <w:t xml:space="preserve">To activate </w:t>
+      </w:r>
+      <w:proofErr w:type="spellStart"/>
+      <w:r>
+        <w:t>FEniCS</w:t>
+      </w:r>
+      <w:proofErr w:type="spellEnd"/>
+      <w:r>
+        <w:t xml:space="preserve"> type following commands in normal mac terminal</w:t>
       </w:r>
       <w:r>
         <w:br/>
@@ -2408,16 +2577,49 @@
       </w:r>
       <w:r>
         <w:tab/>
-        <w:t>conda create -n fenicsproject -c conda-forge fenics</w:t>
-      </w:r>
+      </w:r>
+      <w:proofErr w:type="spellStart"/>
+      <w:r>
+        <w:t>conda</w:t>
+      </w:r>
+      <w:proofErr w:type="spellEnd"/>
+      <w:r>
+        <w:t xml:space="preserve"> create -n </w:t>
+      </w:r>
+      <w:proofErr w:type="spellStart"/>
+      <w:r>
+        <w:t>fenicsproject</w:t>
+      </w:r>
+      <w:proofErr w:type="spellEnd"/>
+      <w:r>
+        <w:t xml:space="preserve"> -c </w:t>
+      </w:r>
+      <w:proofErr w:type="spellStart"/>
+      <w:r>
+        <w:t>conda</w:t>
+      </w:r>
+      <w:proofErr w:type="spellEnd"/>
+      <w:r>
+        <w:t xml:space="preserve">-forge </w:t>
+      </w:r>
+      <w:proofErr w:type="spellStart"/>
+      <w:r>
+        <w:t>fenics</w:t>
+      </w:r>
+      <w:proofErr w:type="spellEnd"/>
       <w:r>
         <w:br/>
         <w:t xml:space="preserve"> </w:t>
       </w:r>
       <w:r>
         <w:tab/>
-        <w:t>source activate fenicsproject</w:t>
-      </w:r>
+        <w:t xml:space="preserve">source activate </w:t>
+      </w:r>
+      <w:proofErr w:type="spellStart"/>
+      <w:r>
+        <w:t>fenicsproject</w:t>
+      </w:r>
+      <w:proofErr w:type="spellEnd"/>
     </w:p>
     <w:p>
       <w:pPr>
@@ -2432,7 +2634,15 @@
       </w:r>
       <w:r>
         <w:br/>
-        <w:t>Type following command in terminal found in Anaconda Navigator &gt; Environments &gt; fenicsproject &gt; Open Terminal:</w:t>
+        <w:t xml:space="preserve">Type following command in terminal found in Anaconda Navigator &gt; Environments &gt; </w:t>
+      </w:r>
+      <w:proofErr w:type="spellStart"/>
+      <w:r>
+        <w:t>fenicsproject</w:t>
+      </w:r>
+      <w:proofErr w:type="spellEnd"/>
+      <w:r>
+        <w:t xml:space="preserve"> &gt; Open Terminal:</w:t>
       </w:r>
       <w:r>
         <w:br/>
@@ -2455,7 +2665,23 @@
     </w:p>
     <w:p>
       <w:r>
-        <w:t xml:space="preserve">We have not used Linux, but doing so should be easier since FEniCS is more compatible with the system. </w:t>
+        <w:t xml:space="preserve">We have not used </w:t>
+      </w:r>
+      <w:proofErr w:type="gramStart"/>
+      <w:r>
+        <w:t>Linux, but</w:t>
+      </w:r>
+      <w:proofErr w:type="gramEnd"/>
+      <w:r>
+        <w:t xml:space="preserve"> doing so should be easier since </w:t>
+      </w:r>
+      <w:proofErr w:type="spellStart"/>
+      <w:r>
+        <w:t>FEniCS</w:t>
+      </w:r>
+      <w:proofErr w:type="spellEnd"/>
+      <w:r>
+        <w:t xml:space="preserve"> is more compatible with the system. </w:t>
       </w:r>
     </w:p>
     <w:p>
@@ -2486,21 +2712,25 @@
       <w:r>
         <w:t xml:space="preserve">The first folder encountered is the project folder </w:t>
       </w:r>
+      <w:proofErr w:type="spellStart"/>
       <w:r>
         <w:rPr>
           <w:i/>
         </w:rPr>
         <w:t>Hyperthermia_Treatment_Plan</w:t>
       </w:r>
+      <w:proofErr w:type="spellEnd"/>
       <w:r>
         <w:t xml:space="preserve">. This folder contains the subfolders </w:t>
       </w:r>
+      <w:proofErr w:type="spellStart"/>
       <w:r>
         <w:rPr>
           <w:i/>
         </w:rPr>
         <w:t>General_data</w:t>
       </w:r>
+      <w:proofErr w:type="spellEnd"/>
       <w:r>
         <w:t xml:space="preserve">, </w:t>
       </w:r>
@@ -2513,12 +2743,14 @@
       <w:r>
         <w:t xml:space="preserve">and </w:t>
       </w:r>
+      <w:proofErr w:type="spellStart"/>
       <w:r>
         <w:rPr>
           <w:i/>
         </w:rPr>
         <w:t>Treatment_plan</w:t>
       </w:r>
+      <w:proofErr w:type="spellEnd"/>
       <w:r>
         <w:rPr>
           <w:i/>
@@ -2583,29 +2815,41 @@
         <w:pStyle w:val="Rubrik2"/>
       </w:pPr>
       <w:bookmarkStart w:id="8" w:name="_Toc488409867"/>
+      <w:proofErr w:type="spellStart"/>
       <w:r>
         <w:lastRenderedPageBreak/>
         <w:t>General_data</w:t>
       </w:r>
       <w:bookmarkEnd w:id="8"/>
+      <w:proofErr w:type="spellEnd"/>
     </w:p>
     <w:p>
       <w:r>
         <w:t xml:space="preserve">General data is the library used to store the different data for all models. The data is stored in descriptive folders. The data needed to perform a treatment plan is collected here and moved to the data folder used by Main, see </w:t>
       </w:r>
+      <w:proofErr w:type="spellStart"/>
       <w:r>
         <w:rPr>
           <w:i/>
         </w:rPr>
         <w:t>Treatment_plan</w:t>
       </w:r>
+      <w:proofErr w:type="spellEnd"/>
       <w:r>
         <w:t xml:space="preserve"> below.  </w:t>
       </w:r>
     </w:p>
     <w:p>
       <w:r>
-        <w:t xml:space="preserve">This folder currently contains files used for temperature conversion in FEniCS, a database (excel-file) for generating new thermic properties in preparation for temperature conversions, tissue files for different models, as well as tissue matrices. </w:t>
+        <w:t xml:space="preserve">This folder currently contains files used for temperature conversion in </w:t>
+      </w:r>
+      <w:proofErr w:type="spellStart"/>
+      <w:r>
+        <w:t>FEniCS</w:t>
+      </w:r>
+      <w:proofErr w:type="spellEnd"/>
+      <w:r>
+        <w:t xml:space="preserve">, a database (excel-file) for generating new thermic properties in preparation for temperature conversions, tissue files for different models, as well as tissue matrices. </w:t>
       </w:r>
     </w:p>
     <w:p>
@@ -2645,10 +2889,12 @@
         <w:pStyle w:val="Rubrik2"/>
       </w:pPr>
       <w:bookmarkStart w:id="10" w:name="_Toc488409869"/>
+      <w:proofErr w:type="spellStart"/>
       <w:r>
         <w:t>Treatment_plan</w:t>
       </w:r>
       <w:bookmarkEnd w:id="10"/>
+      <w:proofErr w:type="spellEnd"/>
     </w:p>
     <w:p>
       <w:pPr>
@@ -2663,7 +2909,21 @@
         <w:rPr>
           <w:i/>
         </w:rPr>
-        <w:t xml:space="preserve">+Extrapolation, +Yggdrasil, @CPoly </w:t>
+        <w:t>+Extrapolation, +Yggdrasil, @</w:t>
+      </w:r>
+      <w:proofErr w:type="spellStart"/>
+      <w:r>
+        <w:rPr>
+          <w:i/>
+        </w:rPr>
+        <w:t>CPoly</w:t>
+      </w:r>
+      <w:proofErr w:type="spellEnd"/>
+      <w:r>
+        <w:rPr>
+          <w:i/>
+        </w:rPr>
+        <w:t xml:space="preserve"> </w:t>
       </w:r>
       <w:r>
         <w:t xml:space="preserve">contain </w:t>
@@ -2695,11 +2955,19 @@
       <w:r>
         <w:t xml:space="preserve"> </w:t>
       </w:r>
-      <w:r>
-        <w:rPr>
-          <w:i/>
-        </w:rPr>
-        <w:t xml:space="preserve">quality_indicators </w:t>
+      <w:proofErr w:type="spellStart"/>
+      <w:r>
+        <w:rPr>
+          <w:i/>
+        </w:rPr>
+        <w:t>quality_indicators</w:t>
+      </w:r>
+      <w:proofErr w:type="spellEnd"/>
+      <w:r>
+        <w:rPr>
+          <w:i/>
+        </w:rPr>
+        <w:t xml:space="preserve"> </w:t>
       </w:r>
       <w:r>
         <w:t xml:space="preserve">and </w:t>
@@ -2740,14 +3008,38 @@
       <w:r>
         <w:t xml:space="preserve">and </w:t>
       </w:r>
-      <w:r>
-        <w:rPr>
-          <w:i/>
-        </w:rPr>
-        <w:t xml:space="preserve">myslicer. </w:t>
-      </w:r>
-      <w:r>
-        <w:t xml:space="preserve">Iso2mesh is vital for creating a mesh that is used in the temperature conversion and myslicer is used to plot the results in matlab. </w:t>
+      <w:proofErr w:type="spellStart"/>
+      <w:r>
+        <w:rPr>
+          <w:i/>
+        </w:rPr>
+        <w:t>myslicer</w:t>
+      </w:r>
+      <w:proofErr w:type="spellEnd"/>
+      <w:r>
+        <w:rPr>
+          <w:i/>
+        </w:rPr>
+        <w:t xml:space="preserve">. </w:t>
+      </w:r>
+      <w:r>
+        <w:t xml:space="preserve">Iso2mesh is vital for creating a mesh that is used in the temperature conversion and </w:t>
+      </w:r>
+      <w:proofErr w:type="spellStart"/>
+      <w:r>
+        <w:t>myslicer</w:t>
+      </w:r>
+      <w:proofErr w:type="spellEnd"/>
+      <w:r>
+        <w:t xml:space="preserve"> is used to plot the results in </w:t>
+      </w:r>
+      <w:proofErr w:type="spellStart"/>
+      <w:r>
+        <w:t>matlab</w:t>
+      </w:r>
+      <w:proofErr w:type="spellEnd"/>
+      <w:r>
+        <w:t xml:space="preserve">. </w:t>
       </w:r>
     </w:p>
     <w:p>
@@ -2770,7 +3062,15 @@
         <w:t>Main</w:t>
       </w:r>
       <w:r>
-        <w:t xml:space="preserve"> script can be found. The Main script is the script that calls on all functions necessary to perform the optimization, preparation for FEniCS and matrix conversion after temperature calculations. Run this script to input your variables!</w:t>
+        <w:t xml:space="preserve"> script can be found. The Main script is the script that calls on all functions necessary to perform the optimization, preparation for </w:t>
+      </w:r>
+      <w:proofErr w:type="spellStart"/>
+      <w:r>
+        <w:t>FEniCS</w:t>
+      </w:r>
+      <w:proofErr w:type="spellEnd"/>
+      <w:r>
+        <w:t xml:space="preserve"> and matrix conversion after temperature calculations. Run this script to input your variables!</w:t>
       </w:r>
       <w:r>
         <w:rPr>
@@ -2809,7 +3109,15 @@
         </w:numPr>
       </w:pPr>
       <w:r>
-        <w:t>E-fields or octrees for frequency(ies) of interest</w:t>
+        <w:t>E-fields or octrees for frequency(</w:t>
+      </w:r>
+      <w:proofErr w:type="spellStart"/>
+      <w:r>
+        <w:t>ies</w:t>
+      </w:r>
+      <w:proofErr w:type="spellEnd"/>
+      <w:r>
+        <w:t>) of interest</w:t>
       </w:r>
     </w:p>
     <w:p>
@@ -2869,8 +3177,13 @@
         </w:numPr>
       </w:pPr>
       <w:r>
-        <w:t>Thermal compilation or thermal_db_index_to_mat_index</w:t>
-      </w:r>
+        <w:t xml:space="preserve">Thermal compilation or </w:t>
+      </w:r>
+      <w:proofErr w:type="spellStart"/>
+      <w:r>
+        <w:t>thermal_db_index_to_mat_index</w:t>
+      </w:r>
+      <w:proofErr w:type="spellEnd"/>
     </w:p>
     <w:p>
       <w:r>
@@ -2909,21 +3222,59 @@
       <w:r>
         <w:t xml:space="preserve">, and contains </w:t>
       </w:r>
-      <w:r>
-        <w:rPr>
-          <w:i/>
-        </w:rPr>
-        <w:t xml:space="preserve">FEniCS_results, Input_to_FEniCS, P_and_unscaled_settings </w:t>
+      <w:proofErr w:type="spellStart"/>
+      <w:r>
+        <w:rPr>
+          <w:i/>
+        </w:rPr>
+        <w:t>FEniCS_results</w:t>
+      </w:r>
+      <w:proofErr w:type="spellEnd"/>
+      <w:r>
+        <w:rPr>
+          <w:i/>
+        </w:rPr>
+        <w:t xml:space="preserve">, </w:t>
+      </w:r>
+      <w:proofErr w:type="spellStart"/>
+      <w:r>
+        <w:rPr>
+          <w:i/>
+        </w:rPr>
+        <w:t>Input_to_FEniCS</w:t>
+      </w:r>
+      <w:proofErr w:type="spellEnd"/>
+      <w:r>
+        <w:rPr>
+          <w:i/>
+        </w:rPr>
+        <w:t xml:space="preserve">, </w:t>
+      </w:r>
+      <w:proofErr w:type="spellStart"/>
+      <w:r>
+        <w:rPr>
+          <w:i/>
+        </w:rPr>
+        <w:t>P_and_unscaled_settings</w:t>
+      </w:r>
+      <w:proofErr w:type="spellEnd"/>
+      <w:r>
+        <w:rPr>
+          <w:i/>
+        </w:rPr>
+        <w:t xml:space="preserve"> </w:t>
       </w:r>
       <w:r>
         <w:t xml:space="preserve">and </w:t>
       </w:r>
+      <w:proofErr w:type="spellStart"/>
       <w:r>
         <w:rPr>
           <w:i/>
         </w:rPr>
         <w:t>T_and_final_settings</w:t>
       </w:r>
+      <w:proofErr w:type="spellEnd"/>
       <w:r>
         <w:t>.</w:t>
       </w:r>
@@ -2982,12 +3333,14 @@
       </w:r>
     </w:p>
     <w:p>
+      <w:proofErr w:type="spellStart"/>
       <w:r>
         <w:rPr>
           <w:i/>
         </w:rPr>
         <w:t>P_and_unscaled_settings</w:t>
       </w:r>
+      <w:proofErr w:type="spellEnd"/>
       <w:r>
         <w:rPr>
           <w:i/>
@@ -3006,12 +3359,14 @@
       <w:r>
         <w:t xml:space="preserve">When only one frequency is used, optimized E-fields are also saved. These can be used in the </w:t>
       </w:r>
+      <w:proofErr w:type="spellStart"/>
       <w:r>
         <w:rPr>
           <w:i/>
         </w:rPr>
         <w:t>combine_single</w:t>
       </w:r>
+      <w:proofErr w:type="spellEnd"/>
       <w:r>
         <w:t xml:space="preserve"> script, see section </w:t>
       </w:r>
@@ -3027,11 +3382,19 @@
       <w:r>
         <w:t xml:space="preserve">Do not change the format of the settings file, since this format is compatible with </w:t>
       </w:r>
-      <w:r>
-        <w:rPr>
-          <w:i/>
-        </w:rPr>
-        <w:t xml:space="preserve">Labview </w:t>
+      <w:proofErr w:type="spellStart"/>
+      <w:r>
+        <w:rPr>
+          <w:i/>
+        </w:rPr>
+        <w:t>Labview</w:t>
+      </w:r>
+      <w:proofErr w:type="spellEnd"/>
+      <w:r>
+        <w:rPr>
+          <w:i/>
+        </w:rPr>
+        <w:t xml:space="preserve"> </w:t>
       </w:r>
       <w:r>
         <w:t>(</w:t>
@@ -3039,12 +3402,14 @@
       <w:r>
         <w:t xml:space="preserve">used to apply the settings in the lab). </w:t>
       </w:r>
+      <w:proofErr w:type="spellStart"/>
       <w:r>
         <w:rPr>
           <w:i/>
         </w:rPr>
         <w:t>Input_to_FEniCS</w:t>
       </w:r>
+      <w:proofErr w:type="spellEnd"/>
       <w:r>
         <w:rPr>
           <w:i/>
@@ -3067,7 +3432,31 @@
         <w:t xml:space="preserve"> </w:t>
       </w:r>
       <w:r>
-        <w:t xml:space="preserve">is where files that need to be input to FEniCS are saved and FEniCS_results is where the user inputs the results after temperature conversions in FEniCS. The files </w:t>
+        <w:t xml:space="preserve">is where files that need to be input to </w:t>
+      </w:r>
+      <w:proofErr w:type="spellStart"/>
+      <w:r>
+        <w:t>FEniCS</w:t>
+      </w:r>
+      <w:proofErr w:type="spellEnd"/>
+      <w:r>
+        <w:t xml:space="preserve"> are saved and </w:t>
+      </w:r>
+      <w:proofErr w:type="spellStart"/>
+      <w:r>
+        <w:t>FEniCS_results</w:t>
+      </w:r>
+      <w:proofErr w:type="spellEnd"/>
+      <w:r>
+        <w:t xml:space="preserve"> is where the user inputs the results after temperature conversions in </w:t>
+      </w:r>
+      <w:proofErr w:type="spellStart"/>
+      <w:r>
+        <w:t>FEniCS</w:t>
+      </w:r>
+      <w:proofErr w:type="spellEnd"/>
+      <w:r>
+        <w:t xml:space="preserve">. The files </w:t>
       </w:r>
       <w:r>
         <w:rPr>
@@ -3099,12 +3488,14 @@
       <w:r>
         <w:t xml:space="preserve"> </w:t>
       </w:r>
+      <w:proofErr w:type="spellStart"/>
       <w:r>
         <w:rPr>
           <w:i/>
         </w:rPr>
         <w:t>T_and_final_settings</w:t>
       </w:r>
+      <w:proofErr w:type="spellEnd"/>
       <w:r>
         <w:t xml:space="preserve"> contains the temperature matrix created from the </w:t>
       </w:r>
@@ -3120,11 +3511,19 @@
       <w:r>
         <w:t xml:space="preserve">Do not change the format of the settings file, since this format is compatible with </w:t>
       </w:r>
-      <w:r>
-        <w:rPr>
-          <w:i/>
-        </w:rPr>
-        <w:t xml:space="preserve">Labview </w:t>
+      <w:proofErr w:type="spellStart"/>
+      <w:r>
+        <w:rPr>
+          <w:i/>
+        </w:rPr>
+        <w:t>Labview</w:t>
+      </w:r>
+      <w:proofErr w:type="spellEnd"/>
+      <w:r>
+        <w:rPr>
+          <w:i/>
+        </w:rPr>
+        <w:t xml:space="preserve"> </w:t>
       </w:r>
       <w:r>
         <w:t>(</w:t>
@@ -3134,12 +3533,14 @@
       </w:r>
     </w:p>
     <w:p>
+      <w:proofErr w:type="spellStart"/>
       <w:r>
         <w:rPr>
           <w:i/>
         </w:rPr>
         <w:t>Treatment_plan</w:t>
       </w:r>
+      <w:proofErr w:type="spellEnd"/>
       <w:r>
         <w:rPr>
           <w:i/>
@@ -3149,11 +3550,61 @@
       <w:r>
         <w:t xml:space="preserve">also contains </w:t>
       </w:r>
-      <w:r>
-        <w:rPr>
-          <w:i/>
-        </w:rPr>
-        <w:t xml:space="preserve">hyp_compile, hyp_init, InputData, raisefenics </w:t>
+      <w:proofErr w:type="spellStart"/>
+      <w:r>
+        <w:rPr>
+          <w:i/>
+        </w:rPr>
+        <w:t>hyp_compile</w:t>
+      </w:r>
+      <w:proofErr w:type="spellEnd"/>
+      <w:r>
+        <w:rPr>
+          <w:i/>
+        </w:rPr>
+        <w:t xml:space="preserve">, </w:t>
+      </w:r>
+      <w:proofErr w:type="spellStart"/>
+      <w:r>
+        <w:rPr>
+          <w:i/>
+        </w:rPr>
+        <w:t>hyp_init</w:t>
+      </w:r>
+      <w:proofErr w:type="spellEnd"/>
+      <w:r>
+        <w:rPr>
+          <w:i/>
+        </w:rPr>
+        <w:t xml:space="preserve">, </w:t>
+      </w:r>
+      <w:proofErr w:type="spellStart"/>
+      <w:r>
+        <w:rPr>
+          <w:i/>
+        </w:rPr>
+        <w:t>InputData</w:t>
+      </w:r>
+      <w:proofErr w:type="spellEnd"/>
+      <w:r>
+        <w:rPr>
+          <w:i/>
+        </w:rPr>
+        <w:t xml:space="preserve">, </w:t>
+      </w:r>
+      <w:proofErr w:type="spellStart"/>
+      <w:r>
+        <w:rPr>
+          <w:i/>
+        </w:rPr>
+        <w:t>raisefenics</w:t>
+      </w:r>
+      <w:proofErr w:type="spellEnd"/>
+      <w:r>
+        <w:rPr>
+          <w:i/>
+        </w:rPr>
+        <w:t xml:space="preserve"> </w:t>
       </w:r>
       <w:r>
         <w:t>and</w:t>
@@ -3165,11 +3616,16 @@
         <w:t xml:space="preserve"> start.</w:t>
       </w:r>
       <w:r>
-        <w:t xml:space="preserve"> The first three scripts compile</w:t>
+        <w:t xml:space="preserve"> The first three scripts </w:t>
+      </w:r>
+      <w:proofErr w:type="gramStart"/>
+      <w:r>
+        <w:t>compile</w:t>
       </w:r>
       <w:r>
         <w:t>s</w:t>
       </w:r>
+      <w:proofErr w:type="gramEnd"/>
       <w:r>
         <w:t xml:space="preserve"> the c-code, adds paths and opens the input-data dialogue when running</w:t>
       </w:r>
@@ -3182,11 +3638,19 @@
       <w:r>
         <w:t xml:space="preserve">. </w:t>
       </w:r>
-      <w:r>
-        <w:rPr>
-          <w:i/>
-        </w:rPr>
-        <w:t xml:space="preserve">raisefenics </w:t>
+      <w:proofErr w:type="spellStart"/>
+      <w:r>
+        <w:rPr>
+          <w:i/>
+        </w:rPr>
+        <w:t>raisefenics</w:t>
+      </w:r>
+      <w:proofErr w:type="spellEnd"/>
+      <w:r>
+        <w:rPr>
+          <w:i/>
+        </w:rPr>
+        <w:t xml:space="preserve"> </w:t>
       </w:r>
       <w:r>
         <w:t xml:space="preserve">and </w:t>
@@ -3198,10 +3662,34 @@
         <w:t>start</w:t>
       </w:r>
       <w:r>
-        <w:t xml:space="preserve"> can be used if the user uses eg. Docker </w:t>
-      </w:r>
-      <w:r>
-        <w:t xml:space="preserve">to run FEniCS, and in that case help to open and run FEniCS automatically. These files have not been </w:t>
+        <w:t xml:space="preserve"> can be used if the user uses </w:t>
+      </w:r>
+      <w:proofErr w:type="spellStart"/>
+      <w:r>
+        <w:t>eg.</w:t>
+      </w:r>
+      <w:proofErr w:type="spellEnd"/>
+      <w:r>
+        <w:t xml:space="preserve"> Docker </w:t>
+      </w:r>
+      <w:r>
+        <w:t xml:space="preserve">to run </w:t>
+      </w:r>
+      <w:proofErr w:type="spellStart"/>
+      <w:r>
+        <w:t>FEniCS</w:t>
+      </w:r>
+      <w:proofErr w:type="spellEnd"/>
+      <w:r>
+        <w:t xml:space="preserve">, and in that case help to open and run </w:t>
+      </w:r>
+      <w:proofErr w:type="spellStart"/>
+      <w:r>
+        <w:t>FEniCS</w:t>
+      </w:r>
+      <w:proofErr w:type="spellEnd"/>
+      <w:r>
+        <w:t xml:space="preserve"> automatically. These files have not been </w:t>
       </w:r>
       <w:r>
         <w:t xml:space="preserve">used in combination with Ubuntu but are saved for future use. </w:t>
@@ -3222,7 +3710,15 @@
     </w:p>
     <w:p>
       <w:r>
-        <w:t xml:space="preserve">The program CST microwave studios (2014) is used to simulate the E-fields, that are then exported to matlab using the function </w:t>
+        <w:t xml:space="preserve">The program CST microwave studios (2014) is used to simulate the E-fields, that are then exported to </w:t>
+      </w:r>
+      <w:proofErr w:type="spellStart"/>
+      <w:r>
+        <w:t>matlab</w:t>
+      </w:r>
+      <w:proofErr w:type="spellEnd"/>
+      <w:r>
+        <w:t xml:space="preserve"> using the function </w:t>
       </w:r>
       <w:r>
         <w:rPr>
@@ -3237,7 +3733,15 @@
         <w:t>4D</w:t>
       </w:r>
       <w:r>
-        <w:t xml:space="preserve"> that can be found on NewHopa. These E-fields are then converted to Octrees (to save space) in the optimization. When they have been converted to Octrees, the original E-fields are no longer needed for the optimization. </w:t>
+        <w:t xml:space="preserve"> that can be found on </w:t>
+      </w:r>
+      <w:proofErr w:type="spellStart"/>
+      <w:r>
+        <w:t>NewHopa</w:t>
+      </w:r>
+      <w:proofErr w:type="spellEnd"/>
+      <w:r>
+        <w:t xml:space="preserve">. These E-fields are then converted to Octrees (to save space) in the optimization. When they have been converted to Octrees, the original E-fields are no longer needed for the optimization. </w:t>
       </w:r>
     </w:p>
     <w:p>
@@ -3260,24 +3764,70 @@
     </w:p>
     <w:p>
       <w:r>
-        <w:t xml:space="preserve">When the octrees are opened in the optimization, they are opened as class SF-Efield. These contain the complex settings </w:t>
-      </w:r>
-      <w:r>
-        <w:t>and their corresponding antennas. From the optimized E-fields (e_tot_opt), these are found by entering:</w:t>
-      </w:r>
-    </w:p>
-    <w:p>
+        <w:t>When the octrees are opened in the optimization, they are opened as class SF-</w:t>
+      </w:r>
+      <w:proofErr w:type="spellStart"/>
+      <w:r>
+        <w:t>Efield</w:t>
+      </w:r>
+      <w:proofErr w:type="spellEnd"/>
+      <w:r>
+        <w:t xml:space="preserve">. These contain the complex settings </w:t>
+      </w:r>
+      <w:r>
+        <w:t>and their corresponding antennas. From the optimized E-fields (</w:t>
+      </w:r>
+      <w:proofErr w:type="spellStart"/>
+      <w:r>
+        <w:t>e_tot_opt</w:t>
+      </w:r>
+      <w:proofErr w:type="spellEnd"/>
+      <w:r>
+        <w:t>), these are found by entering:</w:t>
+      </w:r>
+    </w:p>
+    <w:p>
+      <w:proofErr w:type="spellStart"/>
       <w:r>
         <w:lastRenderedPageBreak/>
-        <w:t xml:space="preserve">complex_settings </w:t>
+        <w:t>complex_settings</w:t>
+      </w:r>
+      <w:proofErr w:type="spellEnd"/>
+      <w:r>
+        <w:t xml:space="preserve"> </w:t>
       </w:r>
       <w:r>
         <w:tab/>
-        <w:t>= e_tot_opt.C.values</w:t>
-      </w:r>
+        <w:t xml:space="preserve">= </w:t>
+      </w:r>
+      <w:proofErr w:type="spellStart"/>
+      <w:r>
+        <w:t>e_tot_opt.</w:t>
+      </w:r>
+      <w:proofErr w:type="gramStart"/>
+      <w:r>
+        <w:t>C.values</w:t>
+      </w:r>
+      <w:proofErr w:type="spellEnd"/>
+      <w:proofErr w:type="gramEnd"/>
       <w:r>
         <w:br/>
-        <w:t xml:space="preserve">corresponding_antenna = e_tot_opt.C.keys </w:t>
+      </w:r>
+      <w:proofErr w:type="spellStart"/>
+      <w:r>
+        <w:t>corresponding_antenna</w:t>
+      </w:r>
+      <w:proofErr w:type="spellEnd"/>
+      <w:r>
+        <w:t xml:space="preserve"> = </w:t>
+      </w:r>
+      <w:proofErr w:type="spellStart"/>
+      <w:r>
+        <w:t>e_tot_opt.C.keys</w:t>
+      </w:r>
+      <w:proofErr w:type="spellEnd"/>
+      <w:r>
+        <w:t xml:space="preserve"> </w:t>
       </w:r>
     </w:p>
     <w:p>
@@ -3295,22 +3845,32 @@
         <w:pStyle w:val="Rubrik2"/>
       </w:pPr>
       <w:bookmarkStart w:id="14" w:name="_Toc488409873"/>
+      <w:proofErr w:type="spellStart"/>
       <w:r>
         <w:t>EF_optmization</w:t>
       </w:r>
       <w:bookmarkEnd w:id="14"/>
-    </w:p>
-    <w:p>
-      <w:pPr>
-        <w:rPr>
-          <w:i/>
-        </w:rPr>
-      </w:pPr>
-      <w:r>
-        <w:rPr>
-          <w:i/>
-        </w:rPr>
-        <w:t xml:space="preserve">EF_optimization </w:t>
+      <w:proofErr w:type="spellEnd"/>
+    </w:p>
+    <w:p>
+      <w:pPr>
+        <w:rPr>
+          <w:i/>
+        </w:rPr>
+      </w:pPr>
+      <w:proofErr w:type="spellStart"/>
+      <w:r>
+        <w:rPr>
+          <w:i/>
+        </w:rPr>
+        <w:t>EF_optimization</w:t>
+      </w:r>
+      <w:proofErr w:type="spellEnd"/>
+      <w:r>
+        <w:rPr>
+          <w:i/>
+        </w:rPr>
+        <w:t xml:space="preserve"> </w:t>
       </w:r>
       <w:r>
         <w:t xml:space="preserve">exists in two versions – single and double. Single is for one frequency and double is for two. </w:t>
@@ -3348,7 +3908,15 @@
         <w:t xml:space="preserve">-fields, </w:t>
       </w:r>
       <w:r>
-        <w:t xml:space="preserve">creating the P-matrix and unscaled settings. If more than one frequency is used, EF_optimization also finds the best combination and time settings for the </w:t>
+        <w:t xml:space="preserve">creating the P-matrix and unscaled settings. If more than one frequency is used, </w:t>
+      </w:r>
+      <w:proofErr w:type="spellStart"/>
+      <w:r>
+        <w:t>EF_optimization</w:t>
+      </w:r>
+      <w:proofErr w:type="spellEnd"/>
+      <w:r>
+        <w:t xml:space="preserve"> also finds the best combination and time settings for the </w:t>
       </w:r>
       <w:r>
         <w:t>E</w:t>
@@ -3360,7 +3928,15 @@
         <w:t>O</w:t>
       </w:r>
       <w:r>
-        <w:t xml:space="preserve">ctrees and sigma matrix can be found in the data folder since they are not needed directly by the user, and the P-matrix and unscaled settings-file can be found in Results&gt;P_and_unscaled_settings. </w:t>
+        <w:t>ctrees and sigma matrix can be found in the data folder since they are not needed directly by the user, and the P-matrix and unscaled settings-file can be found in Results&gt;</w:t>
+      </w:r>
+      <w:proofErr w:type="spellStart"/>
+      <w:r>
+        <w:t>P_and_unscaled_settings</w:t>
+      </w:r>
+      <w:proofErr w:type="spellEnd"/>
+      <w:r>
+        <w:t xml:space="preserve">. </w:t>
       </w:r>
     </w:p>
     <w:p>
@@ -3369,7 +3945,10 @@
       </w:pPr>
       <w:bookmarkStart w:id="15" w:name="_Toc488409874"/>
       <w:r>
-        <w:t>Goal Function</w:t>
+        <w:t>Objective</w:t>
+      </w:r>
+      <w:r>
+        <w:t xml:space="preserve"> Function</w:t>
       </w:r>
       <w:r>
         <w:t>s</w:t>
@@ -3378,7 +3957,13 @@
     </w:p>
     <w:p>
       <w:r>
-        <w:t>There are currently three different options for the goal function of the optimization. The user can choose between M1-M1, M1-HTQ</w:t>
+        <w:t xml:space="preserve">There are currently three different options for the </w:t>
+      </w:r>
+      <w:r>
+        <w:t>objective</w:t>
+      </w:r>
+      <w:r>
+        <w:t xml:space="preserve"> function of the optimization. The user can choose between M1-M1, M1-HTQ</w:t>
       </w:r>
       <w:r>
         <w:t xml:space="preserve"> and M2. </w:t>
@@ -3396,7 +3981,13 @@
     </w:p>
     <w:p>
       <w:r>
-        <w:t>The goal function M1 is used and the result is evaluated with M1.</w:t>
+        <w:t xml:space="preserve">The </w:t>
+      </w:r>
+      <w:r>
+        <w:t>objective function</w:t>
+      </w:r>
+      <w:r>
+        <w:t xml:space="preserve"> M1 is used and the result is evaluated with M1.</w:t>
       </w:r>
     </w:p>
     <w:p>
@@ -3411,7 +4002,13 @@
     </w:p>
     <w:p>
       <w:r>
-        <w:t>The goal function M1 is used and the result is evaluated with HTQ.</w:t>
+        <w:t xml:space="preserve">The </w:t>
+      </w:r>
+      <w:r>
+        <w:t>objective function</w:t>
+      </w:r>
+      <w:r>
+        <w:t xml:space="preserve"> M1 is used and the result is evaluated with HTQ.</w:t>
       </w:r>
     </w:p>
     <w:p>
@@ -3426,7 +4023,13 @@
     </w:p>
     <w:p>
       <w:r>
-        <w:t xml:space="preserve">The goal function M2 is used and the result is evaluated with M2. </w:t>
+        <w:t xml:space="preserve">The </w:t>
+      </w:r>
+      <w:r>
+        <w:t>objective function</w:t>
+      </w:r>
+      <w:r>
+        <w:t xml:space="preserve"> M2 is used and the result is evaluated with M2. </w:t>
       </w:r>
     </w:p>
     <w:p>
@@ -3450,7 +4053,15 @@
         <w:t>optimization method.</w:t>
       </w:r>
       <w:r>
-        <w:t xml:space="preserve"> A swarm of particles move across the surface and communicate with each other to try to find the </w:t>
+        <w:t xml:space="preserve"> A swarm of particles move</w:t>
+      </w:r>
+      <w:r>
+        <w:t>s</w:t>
+      </w:r>
+      <w:bookmarkStart w:id="20" w:name="_GoBack"/>
+      <w:bookmarkEnd w:id="20"/>
+      <w:r>
+        <w:t xml:space="preserve"> across the surface and communicate with each other to try to find the </w:t>
       </w:r>
       <w:r>
         <w:t xml:space="preserve">optimal solution. </w:t>
@@ -3478,11 +4089,11 @@
       <w:pPr>
         <w:pStyle w:val="Rubrik3"/>
       </w:pPr>
-      <w:bookmarkStart w:id="20" w:name="_Toc488409879"/>
+      <w:bookmarkStart w:id="21" w:name="_Toc488409879"/>
       <w:r>
         <w:t>Particle Swarm Size</w:t>
       </w:r>
-      <w:bookmarkEnd w:id="20"/>
+      <w:bookmarkEnd w:id="21"/>
     </w:p>
     <w:p>
       <w:r>
@@ -3496,11 +4107,11 @@
       <w:pPr>
         <w:pStyle w:val="Rubrik3"/>
       </w:pPr>
-      <w:bookmarkStart w:id="21" w:name="_Toc488409880"/>
+      <w:bookmarkStart w:id="22" w:name="_Toc488409880"/>
       <w:r>
         <w:t>Max Iterations</w:t>
       </w:r>
-      <w:bookmarkEnd w:id="21"/>
+      <w:bookmarkEnd w:id="22"/>
     </w:p>
     <w:p>
       <w:r>
@@ -3511,11 +4122,11 @@
       <w:pPr>
         <w:pStyle w:val="Rubrik3"/>
       </w:pPr>
-      <w:bookmarkStart w:id="22" w:name="_Toc488409881"/>
+      <w:bookmarkStart w:id="23" w:name="_Toc488409881"/>
       <w:r>
         <w:t>Max Stall Iterations</w:t>
       </w:r>
-      <w:bookmarkEnd w:id="22"/>
+      <w:bookmarkEnd w:id="23"/>
     </w:p>
     <w:p>
       <w:r>
@@ -3535,21 +4146,39 @@
       <w:r>
         <w:t xml:space="preserve">A quick way to combine two or more frequencies is to use </w:t>
       </w:r>
+      <w:proofErr w:type="spellStart"/>
       <w:r>
         <w:rPr>
           <w:i/>
         </w:rPr>
         <w:t>combine_single</w:t>
       </w:r>
-      <w:r>
-        <w:t xml:space="preserve">, a script where optimized E-fields from EF_optimization_single are input and the best time share to combine them is calculated. The E-fields of each frequency are not optimized based on the others, but it is a very fast way to determine whether it could give good results. </w:t>
+      <w:proofErr w:type="spellEnd"/>
+      <w:r>
+        <w:t xml:space="preserve">, a script where optimized E-fields from </w:t>
+      </w:r>
+      <w:proofErr w:type="spellStart"/>
+      <w:r>
+        <w:t>EF_optimization_single</w:t>
+      </w:r>
+      <w:proofErr w:type="spellEnd"/>
+      <w:r>
+        <w:t xml:space="preserve"> </w:t>
+      </w:r>
+      <w:proofErr w:type="gramStart"/>
+      <w:r>
+        <w:t>are</w:t>
+      </w:r>
+      <w:proofErr w:type="gramEnd"/>
+      <w:r>
+        <w:t xml:space="preserve"> input and the best time share to combine them is calculated. The E-fields of each frequency are not optimized based on the others, but it is a very fast way to determine whether it could give good results. </w:t>
       </w:r>
     </w:p>
     <w:p>
       <w:pPr>
         <w:pStyle w:val="Rubrik1"/>
       </w:pPr>
-      <w:bookmarkStart w:id="23" w:name="_Toc488409882"/>
+      <w:bookmarkStart w:id="24" w:name="_Toc488409882"/>
       <w:r>
         <w:t>T</w:t>
       </w:r>
@@ -3562,17 +4191,39 @@
       <w:r>
         <w:t>onversion</w:t>
       </w:r>
-      <w:bookmarkEnd w:id="23"/>
-    </w:p>
-    <w:p>
-      <w:r>
-        <w:t>Important: In pennes.py, which is the script that is run in FEniCS, most things are automatic. There is one thing that always need to be checked though: Tmax! Depending on if the used model is head and neck or brain, Tmax varies. If you use a head and n</w:t>
+      <w:bookmarkEnd w:id="24"/>
+    </w:p>
+    <w:p>
+      <w:r>
+        <w:t xml:space="preserve">Important: In pennes.py, which is the script that is run in </w:t>
+      </w:r>
+      <w:proofErr w:type="spellStart"/>
+      <w:r>
+        <w:t>FEniCS</w:t>
+      </w:r>
+      <w:proofErr w:type="spellEnd"/>
+      <w:r>
+        <w:t xml:space="preserve">, most things are automatic. There is one thing that always need to be checked though: </w:t>
+      </w:r>
+      <w:proofErr w:type="spellStart"/>
+      <w:r>
+        <w:t>Tmax</w:t>
+      </w:r>
+      <w:proofErr w:type="spellEnd"/>
+      <w:r>
+        <w:t xml:space="preserve">! Depending on if the used model is head and neck or brain, </w:t>
+      </w:r>
+      <w:proofErr w:type="spellStart"/>
+      <w:r>
+        <w:t>Tmax</w:t>
+      </w:r>
+      <w:proofErr w:type="spellEnd"/>
+      <w:r>
+        <w:t xml:space="preserve"> varies. If you use a head and n</w:t>
       </w:r>
       <w:r>
         <w:t>eck model, it should be set to 8</w:t>
       </w:r>
-      <w:bookmarkStart w:id="24" w:name="_GoBack"/>
-      <w:bookmarkEnd w:id="24"/>
       <w:r>
         <w:t xml:space="preserve"> and if you use a brain model it should be set to 5.  </w:t>
       </w:r>
@@ -3582,13 +4233,69 @@
         <w:t>This is performed in</w:t>
       </w:r>
       <w:r>
-        <w:t xml:space="preserve"> FEniCS. This</w:t>
-      </w:r>
-      <w:r>
-        <w:t xml:space="preserve"> can be done in different ways depending on what system you are using. The files in Scripts &gt; FEniCS and Results &gt; Input_to_FEniCS need to be accessible for the program. </w:t>
-      </w:r>
-      <w:r>
-        <w:t xml:space="preserve">Everything in this document should be downloaded and available on NewHopa. To open ubuntu on NewHopa; open virtualbox, start Ubuntu and log in using the password “hej!1234”. Open gnome control center to log in to your drive-account (for guide on this, see link “howtogeek” below).  </w:t>
+        <w:t xml:space="preserve"> </w:t>
+      </w:r>
+      <w:proofErr w:type="spellStart"/>
+      <w:r>
+        <w:t>FEniCS</w:t>
+      </w:r>
+      <w:proofErr w:type="spellEnd"/>
+      <w:r>
+        <w:t>. This</w:t>
+      </w:r>
+      <w:r>
+        <w:t xml:space="preserve"> can be done in different ways depending on what system you are using. The files in Scripts &gt; </w:t>
+      </w:r>
+      <w:proofErr w:type="spellStart"/>
+      <w:r>
+        <w:t>FEniCS</w:t>
+      </w:r>
+      <w:proofErr w:type="spellEnd"/>
+      <w:r>
+        <w:t xml:space="preserve"> and Results &gt; </w:t>
+      </w:r>
+      <w:proofErr w:type="spellStart"/>
+      <w:r>
+        <w:t>Input_to_FEniCS</w:t>
+      </w:r>
+      <w:proofErr w:type="spellEnd"/>
+      <w:r>
+        <w:t xml:space="preserve"> need to be accessible for the program. </w:t>
+      </w:r>
+      <w:r>
+        <w:t xml:space="preserve">Everything in this document should be downloaded and available on </w:t>
+      </w:r>
+      <w:proofErr w:type="spellStart"/>
+      <w:r>
+        <w:t>NewHopa</w:t>
+      </w:r>
+      <w:proofErr w:type="spellEnd"/>
+      <w:r>
+        <w:t xml:space="preserve">. To open ubuntu on </w:t>
+      </w:r>
+      <w:proofErr w:type="spellStart"/>
+      <w:r>
+        <w:t>NewHopa</w:t>
+      </w:r>
+      <w:proofErr w:type="spellEnd"/>
+      <w:r>
+        <w:t xml:space="preserve">; open </w:t>
+      </w:r>
+      <w:proofErr w:type="spellStart"/>
+      <w:r>
+        <w:t>virtualbox</w:t>
+      </w:r>
+      <w:proofErr w:type="spellEnd"/>
+      <w:r>
+        <w:t>, start Ubuntu and log in using the password “hej!1234”. Open gnome control center to log in to your drive-account (for guide on this, see link “</w:t>
+      </w:r>
+      <w:proofErr w:type="spellStart"/>
+      <w:r>
+        <w:t>howtogeek</w:t>
+      </w:r>
+      <w:proofErr w:type="spellEnd"/>
+      <w:r>
+        <w:t xml:space="preserve">” below).  </w:t>
       </w:r>
     </w:p>
     <w:p>
@@ -3603,7 +4310,15 @@
     </w:p>
     <w:p>
       <w:r>
-        <w:t>Ubuntu and FEniCS n</w:t>
+        <w:t xml:space="preserve">Ubuntu and </w:t>
+      </w:r>
+      <w:proofErr w:type="spellStart"/>
+      <w:r>
+        <w:t>FEniCS</w:t>
+      </w:r>
+      <w:proofErr w:type="spellEnd"/>
+      <w:r>
+        <w:t xml:space="preserve"> n</w:t>
       </w:r>
       <w:r>
         <w:t xml:space="preserve">eed to be installed. It is also very helpful to install google drive on Ubuntu since it facilitates the copying of data between Ubuntu and Windows. For instructions on how to do this, see </w:t>
@@ -3625,7 +4340,31 @@
     </w:p>
     <w:p>
       <w:r>
-        <w:t xml:space="preserve">We used the folders: Input_to_FEniCS, FEniCS and FEniCS_results in Downloads on Ubuntu. </w:t>
+        <w:t xml:space="preserve">We used the folders: </w:t>
+      </w:r>
+      <w:proofErr w:type="spellStart"/>
+      <w:r>
+        <w:t>Input_to_FEniCS</w:t>
+      </w:r>
+      <w:proofErr w:type="spellEnd"/>
+      <w:r>
+        <w:t xml:space="preserve">, </w:t>
+      </w:r>
+      <w:proofErr w:type="spellStart"/>
+      <w:r>
+        <w:t>FEniCS</w:t>
+      </w:r>
+      <w:proofErr w:type="spellEnd"/>
+      <w:r>
+        <w:t xml:space="preserve"> and </w:t>
+      </w:r>
+      <w:proofErr w:type="spellStart"/>
+      <w:r>
+        <w:t>FEniCS_results</w:t>
+      </w:r>
+      <w:proofErr w:type="spellEnd"/>
+      <w:r>
+        <w:t xml:space="preserve"> in Downloads on Ubuntu. </w:t>
       </w:r>
       <w:r>
         <w:t>The first time a PLD (P-matrix) is to be converted to temperature, we did:</w:t>
@@ -3640,7 +4379,21 @@
         </w:numPr>
       </w:pPr>
       <w:r>
-        <w:t>Widows: copy the three folders (FEniCS_results is empty) from Windows to a shared folder in google drive</w:t>
+        <w:t>Wi</w:t>
+      </w:r>
+      <w:r>
+        <w:t>n</w:t>
+      </w:r>
+      <w:r>
+        <w:t>dows: copy the three folders (</w:t>
+      </w:r>
+      <w:proofErr w:type="spellStart"/>
+      <w:r>
+        <w:t>FEniCS_results</w:t>
+      </w:r>
+      <w:proofErr w:type="spellEnd"/>
+      <w:r>
+        <w:t xml:space="preserve"> is empty) from Windows to a shared folder in google drive</w:t>
       </w:r>
     </w:p>
     <w:p>
@@ -3673,7 +4426,15 @@
         <w:t xml:space="preserve">Ubuntu: </w:t>
       </w:r>
       <w:r>
-        <w:t xml:space="preserve">rename P-matrix to only P.mat </w:t>
+        <w:t xml:space="preserve">rename P-matrix to only </w:t>
+      </w:r>
+      <w:proofErr w:type="spellStart"/>
+      <w:r>
+        <w:t>P.mat</w:t>
+      </w:r>
+      <w:proofErr w:type="spellEnd"/>
+      <w:r>
+        <w:t xml:space="preserve"> </w:t>
       </w:r>
     </w:p>
     <w:p>
@@ -3691,13 +4452,21 @@
         <w:t xml:space="preserve">open the terminal </w:t>
       </w:r>
       <w:r>
-        <w:t xml:space="preserve">och </w:t>
-      </w:r>
+        <w:t>and</w:t>
+      </w:r>
+      <w:r>
+        <w:t xml:space="preserve"> </w:t>
+      </w:r>
+      <w:proofErr w:type="gramStart"/>
       <w:r>
         <w:t xml:space="preserve">enter </w:t>
       </w:r>
       <w:r>
-        <w:t xml:space="preserve">”ls” </w:t>
+        <w:t>”ls</w:t>
+      </w:r>
+      <w:proofErr w:type="gramEnd"/>
+      <w:r>
+        <w:t xml:space="preserve">” </w:t>
       </w:r>
       <w:r>
         <w:t>to view current directory</w:t>
@@ -3706,7 +4475,15 @@
         <w:t xml:space="preserve">, </w:t>
       </w:r>
       <w:r>
-        <w:t>then step into Downloads&gt;Input_to_FEniCS using “cd”</w:t>
+        <w:t>then step into Downloads&gt;</w:t>
+      </w:r>
+      <w:proofErr w:type="spellStart"/>
+      <w:r>
+        <w:t>Input_to_FEniCS</w:t>
+      </w:r>
+      <w:proofErr w:type="spellEnd"/>
+      <w:r>
+        <w:t xml:space="preserve"> using “cd”</w:t>
       </w:r>
     </w:p>
     <w:p>
@@ -3723,11 +4500,16 @@
       <w:r>
         <w:t xml:space="preserve">u: </w:t>
       </w:r>
+      <w:proofErr w:type="gramStart"/>
       <w:r>
         <w:t xml:space="preserve">type </w:t>
       </w:r>
       <w:r>
-        <w:t xml:space="preserve">”python pennes.py” </w:t>
+        <w:t>”python</w:t>
+      </w:r>
+      <w:proofErr w:type="gramEnd"/>
+      <w:r>
+        <w:t xml:space="preserve"> pennes.py” </w:t>
       </w:r>
       <w:r>
         <w:t>in the terminal t</w:t>
@@ -3757,23 +4539,90 @@
         <w:t xml:space="preserve">u: </w:t>
       </w:r>
       <w:r>
-        <w:t>copy the created files in Downloads&gt;FEniCS_results to google drive</w:t>
-      </w:r>
-    </w:p>
-    <w:p>
-      <w:r>
-        <w:t xml:space="preserve">Move the files to the results folder Results &gt; FEniCS_results in windows and keep running Main to plot the result using myslicer and to convert the .h5 file to a .mat. </w:t>
-      </w:r>
-      <w:r>
-        <w:t>It is also possible to use pa</w:t>
-      </w:r>
-      <w:r>
-        <w:t xml:space="preserve">raview to view the temperature, but then the code that creates the .pvd and .vtu files needs to be not-commented in pennes.py. </w:t>
-      </w:r>
-    </w:p>
-    <w:p>
-      <w:r>
-        <w:t xml:space="preserve">After the process has been performed once and a model and a different frequency is to be used, only the P-matrix, amplitudes.txt (and ampLimit.txt if this has changed) need to be switched for new versions since the remaining files will be the same. </w:t>
+        <w:t>copy the created files in Downloads&gt;</w:t>
+      </w:r>
+      <w:proofErr w:type="spellStart"/>
+      <w:r>
+        <w:t>FEniCS_results</w:t>
+      </w:r>
+      <w:proofErr w:type="spellEnd"/>
+      <w:r>
+        <w:t xml:space="preserve"> to google drive</w:t>
+      </w:r>
+    </w:p>
+    <w:p>
+      <w:r>
+        <w:t xml:space="preserve">Move the files to the results folder Results &gt; </w:t>
+      </w:r>
+      <w:proofErr w:type="spellStart"/>
+      <w:r>
+        <w:t>FEniCS_results</w:t>
+      </w:r>
+      <w:proofErr w:type="spellEnd"/>
+      <w:r>
+        <w:t xml:space="preserve"> in windows and keep running Main to plot the result using </w:t>
+      </w:r>
+      <w:proofErr w:type="spellStart"/>
+      <w:r>
+        <w:t>myslicer</w:t>
+      </w:r>
+      <w:proofErr w:type="spellEnd"/>
+      <w:r>
+        <w:t xml:space="preserve"> and to convert the .h5 file to </w:t>
+      </w:r>
+      <w:proofErr w:type="gramStart"/>
+      <w:r>
+        <w:t>a .mat</w:t>
+      </w:r>
+      <w:proofErr w:type="gramEnd"/>
+      <w:r>
+        <w:t xml:space="preserve">. </w:t>
+      </w:r>
+      <w:r>
+        <w:t xml:space="preserve">It is also possible to use </w:t>
+      </w:r>
+      <w:proofErr w:type="spellStart"/>
+      <w:r>
+        <w:t>pa</w:t>
+      </w:r>
+      <w:r>
+        <w:t>raview</w:t>
+      </w:r>
+      <w:proofErr w:type="spellEnd"/>
+      <w:r>
+        <w:t xml:space="preserve"> to view the temperature, but then the code that creates </w:t>
+      </w:r>
+      <w:proofErr w:type="gramStart"/>
+      <w:r>
+        <w:t>the .</w:t>
+      </w:r>
+      <w:proofErr w:type="spellStart"/>
+      <w:r>
+        <w:t>pvd</w:t>
+      </w:r>
+      <w:proofErr w:type="spellEnd"/>
+      <w:proofErr w:type="gramEnd"/>
+      <w:r>
+        <w:t xml:space="preserve"> and .</w:t>
+      </w:r>
+      <w:proofErr w:type="spellStart"/>
+      <w:r>
+        <w:t>vtu</w:t>
+      </w:r>
+      <w:proofErr w:type="spellEnd"/>
+      <w:r>
+        <w:t xml:space="preserve"> files needs to be not-commented in pennes.py. </w:t>
+      </w:r>
+    </w:p>
+    <w:p>
+      <w:r>
+        <w:t>After the process has been performed once and a model and a different frequency is to be used, only the P-matrix</w:t>
+      </w:r>
+      <w:r>
+        <w:t xml:space="preserve"> and</w:t>
+      </w:r>
+      <w:r>
+        <w:t xml:space="preserve"> amplitudes.txt (and ampLimit.txt if this has changed) need to be switched for new versions since the remaining files will be the same. </w:t>
       </w:r>
     </w:p>
     <w:p>
@@ -3800,6 +4649,7 @@
       <w:r>
         <w:t xml:space="preserve">n </w:t>
       </w:r>
+      <w:proofErr w:type="spellStart"/>
       <w:r>
         <w:t>FE</w:t>
       </w:r>
@@ -3809,14 +4659,33 @@
       <w:r>
         <w:t>CS</w:t>
       </w:r>
+      <w:proofErr w:type="spellEnd"/>
       <w:r>
         <w:t xml:space="preserve"> and initiate the </w:t>
       </w:r>
+      <w:proofErr w:type="spellStart"/>
       <w:r>
         <w:t>FEniCS</w:t>
       </w:r>
-      <w:r>
-        <w:t xml:space="preserve"> project. Find the correct folder and make sure all the files you need to run pennes.py are there. The PLD-matrix should only be named P.mat. To run the script, enter “ python pennes.py “. </w:t>
+      <w:proofErr w:type="spellEnd"/>
+      <w:r>
+        <w:t xml:space="preserve"> project. Find the correct folder and make sure all the files you need to run pennes.py are there. The PLD-matrix should only be named </w:t>
+      </w:r>
+      <w:proofErr w:type="spellStart"/>
+      <w:r>
+        <w:t>P.mat</w:t>
+      </w:r>
+      <w:proofErr w:type="spellEnd"/>
+      <w:r>
+        <w:t xml:space="preserve">. To run the script, enter </w:t>
+      </w:r>
+      <w:proofErr w:type="gramStart"/>
+      <w:r>
+        <w:t>“ python</w:t>
+      </w:r>
+      <w:proofErr w:type="gramEnd"/>
+      <w:r>
+        <w:t xml:space="preserve"> pennes.py “. </w:t>
       </w:r>
     </w:p>
     <w:p/>
@@ -5379,7 +6248,7 @@
 </file>
 
 <file path=customXml/itemProps1.xml><?xml version="1.0" encoding="utf-8"?>
-<ds:datastoreItem xmlns:ds="http://schemas.openxmlformats.org/officeDocument/2006/customXml" ds:itemID="{6914DE29-72CF-41F9-A8DD-70F719AEF771}">
+<ds:datastoreItem xmlns:ds="http://schemas.openxmlformats.org/officeDocument/2006/customXml" ds:itemID="{825E9389-0890-498E-BED7-552F4A6AA0E0}">
   <ds:schemaRefs>
     <ds:schemaRef ds:uri="http://schemas.openxmlformats.org/officeDocument/2006/bibliography"/>
   </ds:schemaRefs>

</xml_diff>